<commit_message>
update modelo de dominio
</commit_message>
<xml_diff>
--- a/entrega2/Relatório Geral 3ª Entrega.docx
+++ b/entrega2/Relatório Geral 3ª Entrega.docx
@@ -351,37 +351,14 @@
         <w:rPr>
           <w:rFonts w:ascii="Arial" w:eastAsia="Arial" w:hAnsi="Arial" w:cs="Arial"/>
         </w:rPr>
-        <w:t xml:space="preserve">O nome do nosso projeto é </w:t>
-      </w:r>
-      <w:proofErr w:type="spellStart"/>
-      <w:r>
-        <w:rPr>
-          <w:rFonts w:ascii="Arial" w:eastAsia="Arial" w:hAnsi="Arial" w:cs="Arial"/>
-        </w:rPr>
-        <w:t>SportPlus</w:t>
-      </w:r>
-      <w:proofErr w:type="spellEnd"/>
-      <w:r>
-        <w:rPr>
-          <w:rFonts w:ascii="Arial" w:eastAsia="Arial" w:hAnsi="Arial" w:cs="Arial"/>
-        </w:rPr>
-        <w:t xml:space="preserve">. A nossa aplicação tem como objetivo ajudar a conectar pessoas que querem praticar a mesma modalidade, uma vez que possa ser complicado para alguns. Esta ideia surgiu porque, muita gente acaba por ficar mais motivado na prática de desporto em grupo ou com companhia, e a nossa ideia pretende ajudar o utilizador a encontrar pessoas com o mesmo gosto desportivo. A nossa proposta não é simplesmente conseguir marcar o espaço para determinada zona e de seguida ir jogar, como aliás já muitas aplicações o fazem hoje em dia, como por exemplo a aplicação </w:t>
-      </w:r>
-      <w:proofErr w:type="spellStart"/>
+        <w:t xml:space="preserve">O nome do nosso projeto é SportPlus. A nossa aplicação tem como objetivo ajudar a conectar pessoas que querem praticar a mesma modalidade, uma vez que possa ser complicado para alguns. Esta ideia surgiu porque, muita gente acaba por ficar mais motivado na prática de desporto em grupo ou com companhia, e a nossa ideia pretende ajudar o utilizador a encontrar pessoas com o mesmo gosto desportivo. A nossa proposta não é simplesmente conseguir marcar o espaço para determinada zona e de seguida ir jogar, como aliás já muitas aplicações o fazem hoje em dia, como por exemplo a aplicação </w:t>
+      </w:r>
       <w:r>
         <w:rPr>
           <w:rFonts w:ascii="Arial" w:eastAsia="Arial" w:hAnsi="Arial" w:cs="Arial"/>
           <w:i/>
         </w:rPr>
-        <w:t>Aircourts</w:t>
-      </w:r>
-      <w:proofErr w:type="spellEnd"/>
-      <w:r>
-        <w:rPr>
-          <w:rFonts w:ascii="Arial" w:eastAsia="Arial" w:hAnsi="Arial" w:cs="Arial"/>
-          <w:i/>
-        </w:rPr>
-        <w:t xml:space="preserve">[1] </w:t>
+        <w:t xml:space="preserve">Aircourts[1] </w:t>
       </w:r>
       <w:r>
         <w:rPr>
@@ -457,7 +434,6 @@
           <w:szCs w:val="24"/>
         </w:rPr>
       </w:pPr>
-      <w:proofErr w:type="spellStart"/>
       <w:r>
         <w:rPr>
           <w:rFonts w:ascii="Arial" w:eastAsia="Arial" w:hAnsi="Arial" w:cs="Arial"/>
@@ -468,7 +444,6 @@
         </w:rPr>
         <w:t>Proto-Personas</w:t>
       </w:r>
-      <w:proofErr w:type="spellEnd"/>
     </w:p>
     <w:p>
       <w:pPr>
@@ -2869,7 +2844,7 @@
     </w:p>
     <w:p>
       <w:pPr>
-        <w:pStyle w:val="Ttulo3"/>
+        <w:pStyle w:val="Heading3"/>
         <w:keepNext w:val="0"/>
         <w:keepLines w:val="0"/>
         <w:spacing w:before="240" w:after="120" w:line="276" w:lineRule="auto"/>
@@ -3036,21 +3011,12 @@
                 <w:color w:val="FFFFFF"/>
               </w:rPr>
             </w:pPr>
-            <w:proofErr w:type="spellStart"/>
             <w:r>
               <w:rPr>
                 <w:rFonts w:ascii="Arial" w:eastAsia="Arial" w:hAnsi="Arial" w:cs="Arial"/>
                 <w:color w:val="FFFFFF"/>
               </w:rPr>
-              <w:t>Pri</w:t>
-            </w:r>
-            <w:proofErr w:type="spellEnd"/>
-            <w:r>
-              <w:rPr>
-                <w:rFonts w:ascii="Arial" w:eastAsia="Arial" w:hAnsi="Arial" w:cs="Arial"/>
-                <w:color w:val="FFFFFF"/>
-              </w:rPr>
-              <w:t>.</w:t>
+              <w:t>Pri.</w:t>
             </w:r>
           </w:p>
         </w:tc>
@@ -4522,7 +4488,7 @@
     </w:tbl>
     <w:p>
       <w:pPr>
-        <w:pStyle w:val="Ttulo3"/>
+        <w:pStyle w:val="Heading3"/>
         <w:keepNext w:val="0"/>
         <w:keepLines w:val="0"/>
         <w:spacing w:before="240" w:after="120" w:line="276" w:lineRule="auto"/>
@@ -4536,7 +4502,7 @@
     </w:p>
     <w:p>
       <w:pPr>
-        <w:pStyle w:val="Ttulo3"/>
+        <w:pStyle w:val="Heading3"/>
         <w:keepNext w:val="0"/>
         <w:keepLines w:val="0"/>
         <w:spacing w:before="240" w:after="120" w:line="276" w:lineRule="auto"/>
@@ -4548,7 +4514,7 @@
     </w:p>
     <w:p>
       <w:pPr>
-        <w:pStyle w:val="Ttulo3"/>
+        <w:pStyle w:val="Heading3"/>
         <w:keepNext w:val="0"/>
         <w:keepLines w:val="0"/>
         <w:spacing w:before="240" w:after="120" w:line="276" w:lineRule="auto"/>
@@ -4722,21 +4688,12 @@
                 <w:color w:val="FFFFFF"/>
               </w:rPr>
             </w:pPr>
-            <w:proofErr w:type="spellStart"/>
             <w:r>
               <w:rPr>
                 <w:rFonts w:ascii="Arial" w:eastAsia="Arial" w:hAnsi="Arial" w:cs="Arial"/>
                 <w:color w:val="FFFFFF"/>
               </w:rPr>
-              <w:t>Pri</w:t>
-            </w:r>
-            <w:proofErr w:type="spellEnd"/>
-            <w:r>
-              <w:rPr>
-                <w:rFonts w:ascii="Arial" w:eastAsia="Arial" w:hAnsi="Arial" w:cs="Arial"/>
-                <w:color w:val="FFFFFF"/>
-              </w:rPr>
-              <w:t>.</w:t>
+              <w:t>Pri.</w:t>
             </w:r>
           </w:p>
         </w:tc>
@@ -5284,7 +5241,6 @@
         </w:rPr>
         <w:t xml:space="preserve">UX </w:t>
       </w:r>
-      <w:proofErr w:type="spellStart"/>
       <w:r>
         <w:rPr>
           <w:rFonts w:ascii="Arial" w:eastAsia="Arial" w:hAnsi="Arial" w:cs="Arial"/>
@@ -5296,7 +5252,6 @@
         </w:rPr>
         <w:t>Journeys</w:t>
       </w:r>
-      <w:proofErr w:type="spellEnd"/>
     </w:p>
     <w:p>
       <w:pPr>
@@ -5745,10 +5700,10 @@
           <w:szCs w:val="24"/>
         </w:rPr>
         <w:drawing>
-          <wp:inline distT="0" distB="0" distL="0" distR="0" wp14:anchorId="48212442" wp14:editId="588CC932">
-            <wp:extent cx="6030595" cy="6229985"/>
-            <wp:effectExtent l="0" t="0" r="8255" b="0"/>
-            <wp:docPr id="4" name="Imagem 4"/>
+          <wp:inline distT="0" distB="0" distL="0" distR="0" wp14:anchorId="70D02F1B" wp14:editId="77F6185F">
+            <wp:extent cx="6027420" cy="6789420"/>
+            <wp:effectExtent l="0" t="0" r="0" b="0"/>
+            <wp:docPr id="10" name="Picture 10"/>
             <wp:cNvGraphicFramePr>
               <a:graphicFrameLocks xmlns:a="http://schemas.openxmlformats.org/drawingml/2006/main" noChangeAspect="1"/>
             </wp:cNvGraphicFramePr>
@@ -5756,8 +5711,10 @@
               <a:graphicData uri="http://schemas.openxmlformats.org/drawingml/2006/picture">
                 <pic:pic xmlns:pic="http://schemas.openxmlformats.org/drawingml/2006/picture">
                   <pic:nvPicPr>
-                    <pic:cNvPr id="4" name="Imagem 4"/>
-                    <pic:cNvPicPr/>
+                    <pic:cNvPr id="0" name="Picture 1"/>
+                    <pic:cNvPicPr>
+                      <a:picLocks noChangeAspect="1" noChangeArrowheads="1"/>
+                    </pic:cNvPicPr>
                   </pic:nvPicPr>
                   <pic:blipFill>
                     <a:blip r:embed="rId8">
@@ -5767,18 +5724,23 @@
                         </a:ext>
                       </a:extLst>
                     </a:blip>
+                    <a:srcRect/>
                     <a:stretch>
                       <a:fillRect/>
                     </a:stretch>
                   </pic:blipFill>
-                  <pic:spPr>
+                  <pic:spPr bwMode="auto">
                     <a:xfrm>
                       <a:off x="0" y="0"/>
-                      <a:ext cx="6030595" cy="6229985"/>
+                      <a:ext cx="6027420" cy="6789420"/>
                     </a:xfrm>
                     <a:prstGeom prst="rect">
                       <a:avLst/>
                     </a:prstGeom>
+                    <a:noFill/>
+                    <a:ln>
+                      <a:noFill/>
+                    </a:ln>
                   </pic:spPr>
                 </pic:pic>
               </a:graphicData>
@@ -5925,7 +5887,6 @@
           <w:sz w:val="24"/>
           <w:szCs w:val="24"/>
         </w:rPr>
-        <w:lastRenderedPageBreak/>
         <w:t>Calendário de Implementação de Requisitos</w:t>
       </w:r>
       <w:bookmarkStart w:id="2" w:name="_p2bg649qpxoz" w:colFirst="0" w:colLast="0"/>
@@ -6855,7 +6816,7 @@
     </w:tbl>
     <w:p>
       <w:pPr>
-        <w:pStyle w:val="Ttulo3"/>
+        <w:pStyle w:val="Heading3"/>
         <w:keepNext w:val="0"/>
         <w:keepLines w:val="0"/>
         <w:spacing w:before="240" w:after="120" w:line="276" w:lineRule="auto"/>
@@ -6965,21 +6926,8 @@
           <w:sz w:val="24"/>
           <w:szCs w:val="24"/>
         </w:rPr>
-        <w:lastRenderedPageBreak/>
-        <w:t xml:space="preserve">Software Project </w:t>
-      </w:r>
-      <w:proofErr w:type="spellStart"/>
-      <w:r>
-        <w:rPr>
-          <w:rFonts w:ascii="Arial" w:eastAsia="Arial" w:hAnsi="Arial" w:cs="Arial"/>
-          <w:b/>
-          <w:i/>
-          <w:sz w:val="24"/>
-          <w:szCs w:val="24"/>
-        </w:rPr>
-        <w:t>Plan</w:t>
-      </w:r>
-      <w:proofErr w:type="spellEnd"/>
+        <w:t>Software Project Plan</w:t>
+      </w:r>
     </w:p>
     <w:p>
       <w:pPr>
@@ -6995,82 +6943,60 @@
         </w:rPr>
         <w:t xml:space="preserve">No início do nosso trabalho, tivemos como objetivo fazer uma aplicação </w:t>
       </w:r>
-      <w:proofErr w:type="spellStart"/>
       <w:r>
         <w:rPr>
           <w:rFonts w:ascii="Arial" w:eastAsia="Arial" w:hAnsi="Arial" w:cs="Arial"/>
           <w:i/>
           <w:iCs/>
         </w:rPr>
-        <w:t>user</w:t>
-      </w:r>
-      <w:proofErr w:type="spellEnd"/>
+        <w:t>user friendly</w:t>
+      </w:r>
+      <w:r>
+        <w:rPr>
+          <w:rFonts w:ascii="Arial" w:eastAsia="Arial" w:hAnsi="Arial" w:cs="Arial"/>
+        </w:rPr>
+        <w:t>, que tivesse uma interface simples e</w:t>
+      </w:r>
+      <w:r>
+        <w:rPr>
+          <w:rFonts w:ascii="Arial" w:eastAsia="Arial" w:hAnsi="Arial" w:cs="Arial"/>
+        </w:rPr>
+        <w:t>,</w:t>
+      </w:r>
+      <w:r>
+        <w:rPr>
+          <w:rFonts w:ascii="Arial" w:eastAsia="Arial" w:hAnsi="Arial" w:cs="Arial"/>
+        </w:rPr>
+        <w:t xml:space="preserve"> mais fundamental ainda, que fosse fácil e simples de usar. Começámos por juntar as ideias e pensar como seriam as principais funcionalidades da </w:t>
+      </w:r>
       <w:r>
         <w:rPr>
           <w:rFonts w:ascii="Arial" w:eastAsia="Arial" w:hAnsi="Arial" w:cs="Arial"/>
           <w:i/>
           <w:iCs/>
         </w:rPr>
-        <w:t xml:space="preserve"> </w:t>
-      </w:r>
-      <w:proofErr w:type="spellStart"/>
+        <w:t>app</w:t>
+      </w:r>
+      <w:r>
+        <w:rPr>
+          <w:rFonts w:ascii="Arial" w:eastAsia="Arial" w:hAnsi="Arial" w:cs="Arial"/>
+        </w:rPr>
+        <w:t>. D</w:t>
+      </w:r>
+      <w:r>
+        <w:rPr>
+          <w:rFonts w:ascii="Arial" w:eastAsia="Arial" w:hAnsi="Arial" w:cs="Arial"/>
+        </w:rPr>
+        <w:t xml:space="preserve">e seguida fomos tentar criar alguns </w:t>
+      </w:r>
       <w:r>
         <w:rPr>
           <w:rFonts w:ascii="Arial" w:eastAsia="Arial" w:hAnsi="Arial" w:cs="Arial"/>
           <w:i/>
           <w:iCs/>
         </w:rPr>
-        <w:t>friendly</w:t>
-      </w:r>
-      <w:proofErr w:type="spellEnd"/>
-      <w:r>
-        <w:rPr>
-          <w:rFonts w:ascii="Arial" w:eastAsia="Arial" w:hAnsi="Arial" w:cs="Arial"/>
-        </w:rPr>
-        <w:t>, que tivesse uma interface simples e</w:t>
-      </w:r>
-      <w:r>
-        <w:rPr>
-          <w:rFonts w:ascii="Arial" w:eastAsia="Arial" w:hAnsi="Arial" w:cs="Arial"/>
-        </w:rPr>
-        <w:t>,</w:t>
-      </w:r>
-      <w:r>
-        <w:rPr>
-          <w:rFonts w:ascii="Arial" w:eastAsia="Arial" w:hAnsi="Arial" w:cs="Arial"/>
-        </w:rPr>
-        <w:t xml:space="preserve"> mais fundamental ainda, que fosse fácil e simples de usar. Começámos por juntar as ideias e pensar como seriam as principais funcionalidades da </w:t>
-      </w:r>
-      <w:r>
-        <w:rPr>
-          <w:rFonts w:ascii="Arial" w:eastAsia="Arial" w:hAnsi="Arial" w:cs="Arial"/>
-          <w:i/>
-          <w:iCs/>
-        </w:rPr>
-        <w:t>app</w:t>
-      </w:r>
-      <w:r>
-        <w:rPr>
-          <w:rFonts w:ascii="Arial" w:eastAsia="Arial" w:hAnsi="Arial" w:cs="Arial"/>
-        </w:rPr>
-        <w:t>. D</w:t>
-      </w:r>
-      <w:r>
-        <w:rPr>
-          <w:rFonts w:ascii="Arial" w:eastAsia="Arial" w:hAnsi="Arial" w:cs="Arial"/>
-        </w:rPr>
-        <w:t xml:space="preserve">e seguida fomos tentar criar alguns </w:t>
-      </w:r>
-      <w:proofErr w:type="spellStart"/>
-      <w:r>
-        <w:rPr>
-          <w:rFonts w:ascii="Arial" w:eastAsia="Arial" w:hAnsi="Arial" w:cs="Arial"/>
-          <w:i/>
-          <w:iCs/>
-        </w:rPr>
         <w:t>mockups</w:t>
       </w:r>
-      <w:proofErr w:type="spellEnd"/>
       <w:r>
         <w:rPr>
           <w:rFonts w:ascii="Arial" w:eastAsia="Arial" w:hAnsi="Arial" w:cs="Arial"/>
@@ -7388,7 +7314,6 @@
           <w:sz w:val="24"/>
           <w:szCs w:val="24"/>
         </w:rPr>
-        <w:lastRenderedPageBreak/>
         <w:t>Testes de Usabilidade e UX</w:t>
       </w:r>
     </w:p>
@@ -7415,7 +7340,6 @@
           <w:iCs/>
         </w:rPr>
       </w:pPr>
-      <w:proofErr w:type="spellStart"/>
       <w:r>
         <w:rPr>
           <w:rFonts w:ascii="Arial" w:eastAsia="Arial" w:hAnsi="Arial" w:cs="Arial"/>
@@ -7424,57 +7348,12 @@
           <w:i/>
           <w:iCs/>
         </w:rPr>
-        <w:t>Usability</w:t>
-      </w:r>
-      <w:proofErr w:type="spellEnd"/>
-      <w:r>
-        <w:rPr>
-          <w:rFonts w:ascii="Arial" w:eastAsia="Arial" w:hAnsi="Arial" w:cs="Arial"/>
-          <w:b/>
-          <w:bCs/>
-          <w:i/>
-          <w:iCs/>
-        </w:rPr>
-        <w:t xml:space="preserve"> </w:t>
-      </w:r>
-      <w:proofErr w:type="spellStart"/>
-      <w:r>
-        <w:rPr>
-          <w:rFonts w:ascii="Arial" w:eastAsia="Arial" w:hAnsi="Arial" w:cs="Arial"/>
-          <w:b/>
-          <w:bCs/>
-          <w:i/>
-          <w:iCs/>
-        </w:rPr>
-        <w:t>Test</w:t>
-      </w:r>
-      <w:proofErr w:type="spellEnd"/>
-      <w:r>
-        <w:rPr>
-          <w:rFonts w:ascii="Arial" w:eastAsia="Arial" w:hAnsi="Arial" w:cs="Arial"/>
-          <w:b/>
-          <w:bCs/>
-          <w:i/>
-          <w:iCs/>
-        </w:rPr>
-        <w:t xml:space="preserve"> </w:t>
-      </w:r>
-      <w:proofErr w:type="spellStart"/>
-      <w:r>
-        <w:rPr>
-          <w:rFonts w:ascii="Arial" w:eastAsia="Arial" w:hAnsi="Arial" w:cs="Arial"/>
-          <w:b/>
-          <w:bCs/>
-          <w:i/>
-          <w:iCs/>
-        </w:rPr>
-        <w:t>Plan</w:t>
-      </w:r>
-      <w:proofErr w:type="spellEnd"/>
-    </w:p>
-    <w:p>
-      <w:pPr>
-        <w:pStyle w:val="PargrafodaLista"/>
+        <w:t>Usability Test Plan</w:t>
+      </w:r>
+    </w:p>
+    <w:p>
+      <w:pPr>
+        <w:pStyle w:val="ListParagraph"/>
         <w:numPr>
           <w:ilvl w:val="0"/>
           <w:numId w:val="4"/>
@@ -7496,7 +7375,7 @@
     </w:p>
     <w:p>
       <w:pPr>
-        <w:pStyle w:val="PargrafodaLista"/>
+        <w:pStyle w:val="ListParagraph"/>
         <w:numPr>
           <w:ilvl w:val="1"/>
           <w:numId w:val="4"/>
@@ -7518,7 +7397,7 @@
     </w:p>
     <w:p>
       <w:pPr>
-        <w:pStyle w:val="PargrafodaLista"/>
+        <w:pStyle w:val="ListParagraph"/>
         <w:numPr>
           <w:ilvl w:val="0"/>
           <w:numId w:val="4"/>
@@ -7540,7 +7419,7 @@
     </w:p>
     <w:p>
       <w:pPr>
-        <w:pStyle w:val="PargrafodaLista"/>
+        <w:pStyle w:val="ListParagraph"/>
         <w:numPr>
           <w:ilvl w:val="1"/>
           <w:numId w:val="4"/>
@@ -7556,7 +7435,7 @@
       <w:hyperlink r:id="rId11" w:history="1">
         <w:r>
           <w:rPr>
-            <w:rStyle w:val="Hiperligao"/>
+            <w:rStyle w:val="Hyperlink"/>
             <w:rFonts w:ascii="Arial" w:eastAsia="Arial" w:hAnsi="Arial" w:cs="Arial"/>
           </w:rPr>
           <w:t>admin@sportsplus.pt</w:t>
@@ -7565,7 +7444,7 @@
     </w:p>
     <w:p>
       <w:pPr>
-        <w:pStyle w:val="PargrafodaLista"/>
+        <w:pStyle w:val="ListParagraph"/>
         <w:numPr>
           <w:ilvl w:val="0"/>
           <w:numId w:val="4"/>
@@ -7587,7 +7466,7 @@
     </w:p>
     <w:p>
       <w:pPr>
-        <w:pStyle w:val="PargrafodaLista"/>
+        <w:pStyle w:val="ListParagraph"/>
         <w:numPr>
           <w:ilvl w:val="1"/>
           <w:numId w:val="4"/>
@@ -7615,7 +7494,7 @@
     </w:p>
     <w:p>
       <w:pPr>
-        <w:pStyle w:val="PargrafodaLista"/>
+        <w:pStyle w:val="ListParagraph"/>
         <w:numPr>
           <w:ilvl w:val="0"/>
           <w:numId w:val="4"/>
@@ -7637,7 +7516,7 @@
     </w:p>
     <w:p>
       <w:pPr>
-        <w:pStyle w:val="PargrafodaLista"/>
+        <w:pStyle w:val="ListParagraph"/>
         <w:numPr>
           <w:ilvl w:val="1"/>
           <w:numId w:val="4"/>
@@ -7671,7 +7550,7 @@
     </w:p>
     <w:p>
       <w:pPr>
-        <w:pStyle w:val="PargrafodaLista"/>
+        <w:pStyle w:val="ListParagraph"/>
         <w:numPr>
           <w:ilvl w:val="1"/>
           <w:numId w:val="4"/>
@@ -7680,19 +7559,22 @@
         <w:jc w:val="both"/>
         <w:rPr>
           <w:rFonts w:ascii="Arial" w:eastAsia="Arial" w:hAnsi="Arial" w:cs="Arial"/>
-        </w:rPr>
-      </w:pPr>
-      <w:r>
-        <w:rPr>
-          <w:rFonts w:ascii="Arial" w:eastAsia="Arial" w:hAnsi="Arial" w:cs="Arial"/>
+          <w:lang w:val="en-GB"/>
+        </w:rPr>
+      </w:pPr>
+      <w:r>
+        <w:rPr>
+          <w:rFonts w:ascii="Arial" w:eastAsia="Arial" w:hAnsi="Arial" w:cs="Arial"/>
+          <w:lang w:val="en-GB"/>
         </w:rPr>
         <w:t xml:space="preserve">Website: </w:t>
       </w:r>
       <w:hyperlink r:id="rId12" w:history="1">
         <w:r>
           <w:rPr>
-            <w:rStyle w:val="Hiperligao"/>
+            <w:rStyle w:val="Hyperlink"/>
             <w:rFonts w:ascii="Arial" w:eastAsia="Arial" w:hAnsi="Arial" w:cs="Arial"/>
+            <w:lang w:val="en-GB"/>
           </w:rPr>
           <w:t>http://sportsplus-app.herokuapp.com/</w:t>
         </w:r>
@@ -7700,7 +7582,7 @@
     </w:p>
     <w:p>
       <w:pPr>
-        <w:pStyle w:val="PargrafodaLista"/>
+        <w:pStyle w:val="ListParagraph"/>
         <w:numPr>
           <w:ilvl w:val="0"/>
           <w:numId w:val="4"/>
@@ -7722,7 +7604,7 @@
     </w:p>
     <w:p>
       <w:pPr>
-        <w:pStyle w:val="PargrafodaLista"/>
+        <w:pStyle w:val="ListParagraph"/>
         <w:numPr>
           <w:ilvl w:val="1"/>
           <w:numId w:val="4"/>
@@ -7819,7 +7701,7 @@
     </w:p>
     <w:p>
       <w:pPr>
-        <w:pStyle w:val="PargrafodaLista"/>
+        <w:pStyle w:val="ListParagraph"/>
         <w:numPr>
           <w:ilvl w:val="0"/>
           <w:numId w:val="4"/>
@@ -7845,7 +7727,7 @@
     </w:p>
     <w:p>
       <w:pPr>
-        <w:pStyle w:val="PargrafodaLista"/>
+        <w:pStyle w:val="ListParagraph"/>
         <w:numPr>
           <w:ilvl w:val="1"/>
           <w:numId w:val="4"/>
@@ -7877,7 +7759,7 @@
     </w:p>
     <w:p>
       <w:pPr>
-        <w:pStyle w:val="PargrafodaLista"/>
+        <w:pStyle w:val="ListParagraph"/>
         <w:numPr>
           <w:ilvl w:val="2"/>
           <w:numId w:val="4"/>
@@ -7894,7 +7776,6 @@
         </w:rPr>
         <w:t xml:space="preserve">Será benéfico o uso de algumas </w:t>
       </w:r>
-      <w:proofErr w:type="spellStart"/>
       <w:r>
         <w:rPr>
           <w:rFonts w:ascii="Arial" w:eastAsia="Arial" w:hAnsi="Arial" w:cs="Arial"/>
@@ -7903,7 +7784,6 @@
         </w:rPr>
         <w:t>feactures</w:t>
       </w:r>
-      <w:proofErr w:type="spellEnd"/>
       <w:r>
         <w:rPr>
           <w:rFonts w:ascii="Arial" w:eastAsia="Arial" w:hAnsi="Arial" w:cs="Arial"/>
@@ -7913,7 +7793,7 @@
     </w:p>
     <w:p>
       <w:pPr>
-        <w:pStyle w:val="PargrafodaLista"/>
+        <w:pStyle w:val="ListParagraph"/>
         <w:numPr>
           <w:ilvl w:val="2"/>
           <w:numId w:val="4"/>
@@ -7933,7 +7813,7 @@
     </w:p>
     <w:p>
       <w:pPr>
-        <w:pStyle w:val="PargrafodaLista"/>
+        <w:pStyle w:val="ListParagraph"/>
         <w:numPr>
           <w:ilvl w:val="2"/>
           <w:numId w:val="4"/>
@@ -7953,7 +7833,7 @@
     </w:p>
     <w:p>
       <w:pPr>
-        <w:pStyle w:val="PargrafodaLista"/>
+        <w:pStyle w:val="ListParagraph"/>
         <w:numPr>
           <w:ilvl w:val="2"/>
           <w:numId w:val="4"/>
@@ -7973,7 +7853,7 @@
     </w:p>
     <w:p>
       <w:pPr>
-        <w:pStyle w:val="PargrafodaLista"/>
+        <w:pStyle w:val="ListParagraph"/>
         <w:numPr>
           <w:ilvl w:val="0"/>
           <w:numId w:val="4"/>
@@ -7999,7 +7879,7 @@
     </w:p>
     <w:p>
       <w:pPr>
-        <w:pStyle w:val="PargrafodaLista"/>
+        <w:pStyle w:val="ListParagraph"/>
         <w:numPr>
           <w:ilvl w:val="1"/>
           <w:numId w:val="4"/>
@@ -8033,7 +7913,7 @@
     </w:p>
     <w:p>
       <w:pPr>
-        <w:pStyle w:val="PargrafodaLista"/>
+        <w:pStyle w:val="ListParagraph"/>
         <w:numPr>
           <w:ilvl w:val="0"/>
           <w:numId w:val="4"/>
@@ -8053,7 +7933,7 @@
     </w:p>
     <w:p>
       <w:pPr>
-        <w:pStyle w:val="PargrafodaLista"/>
+        <w:pStyle w:val="ListParagraph"/>
         <w:numPr>
           <w:ilvl w:val="1"/>
           <w:numId w:val="4"/>
@@ -8097,7 +7977,7 @@
     </w:p>
     <w:p>
       <w:pPr>
-        <w:pStyle w:val="PargrafodaLista"/>
+        <w:pStyle w:val="ListParagraph"/>
         <w:numPr>
           <w:ilvl w:val="0"/>
           <w:numId w:val="4"/>
@@ -8117,7 +7997,7 @@
     </w:p>
     <w:p>
       <w:pPr>
-        <w:pStyle w:val="PargrafodaLista"/>
+        <w:pStyle w:val="ListParagraph"/>
         <w:numPr>
           <w:ilvl w:val="1"/>
           <w:numId w:val="4"/>
@@ -8151,7 +8031,7 @@
     </w:p>
     <w:p>
       <w:pPr>
-        <w:pStyle w:val="PargrafodaLista"/>
+        <w:pStyle w:val="ListParagraph"/>
         <w:spacing w:after="45"/>
         <w:ind w:left="1440"/>
         <w:jc w:val="both"/>
@@ -8196,7 +8076,7 @@
     </w:p>
     <w:p>
       <w:pPr>
-        <w:pStyle w:val="PargrafodaLista"/>
+        <w:pStyle w:val="ListParagraph"/>
         <w:numPr>
           <w:ilvl w:val="1"/>
           <w:numId w:val="4"/>
@@ -8216,7 +8096,7 @@
     </w:p>
     <w:p>
       <w:pPr>
-        <w:pStyle w:val="PargrafodaLista"/>
+        <w:pStyle w:val="ListParagraph"/>
         <w:spacing w:after="45"/>
         <w:ind w:left="1440"/>
         <w:jc w:val="both"/>
@@ -8233,7 +8113,7 @@
     </w:p>
     <w:p>
       <w:pPr>
-        <w:pStyle w:val="PargrafodaLista"/>
+        <w:pStyle w:val="ListParagraph"/>
         <w:numPr>
           <w:ilvl w:val="1"/>
           <w:numId w:val="4"/>
@@ -8267,7 +8147,7 @@
     </w:p>
     <w:p>
       <w:pPr>
-        <w:pStyle w:val="PargrafodaLista"/>
+        <w:pStyle w:val="ListParagraph"/>
         <w:numPr>
           <w:ilvl w:val="0"/>
           <w:numId w:val="4"/>
@@ -8287,7 +8167,7 @@
     </w:p>
     <w:p>
       <w:pPr>
-        <w:pStyle w:val="PargrafodaLista"/>
+        <w:pStyle w:val="ListParagraph"/>
         <w:numPr>
           <w:ilvl w:val="1"/>
           <w:numId w:val="4"/>
@@ -8302,26 +8182,12 @@
         <w:rPr>
           <w:rFonts w:ascii="Arial" w:eastAsia="Arial" w:hAnsi="Arial" w:cs="Arial"/>
         </w:rPr>
-        <w:t>José Brandão (</w:t>
-      </w:r>
-      <w:proofErr w:type="spellStart"/>
-      <w:r>
-        <w:rPr>
-          <w:rFonts w:ascii="Arial" w:eastAsia="Arial" w:hAnsi="Arial" w:cs="Arial"/>
-        </w:rPr>
-        <w:t>Moderator</w:t>
-      </w:r>
-      <w:proofErr w:type="spellEnd"/>
-      <w:r>
-        <w:rPr>
-          <w:rFonts w:ascii="Arial" w:eastAsia="Arial" w:hAnsi="Arial" w:cs="Arial"/>
-        </w:rPr>
-        <w:t>)</w:t>
-      </w:r>
-    </w:p>
-    <w:p>
-      <w:pPr>
-        <w:pStyle w:val="PargrafodaLista"/>
+        <w:t>José Brandão (Moderator)</w:t>
+      </w:r>
+    </w:p>
+    <w:p>
+      <w:pPr>
+        <w:pStyle w:val="ListParagraph"/>
         <w:numPr>
           <w:ilvl w:val="1"/>
           <w:numId w:val="4"/>
@@ -8336,16 +8202,8 @@
         <w:rPr>
           <w:rFonts w:ascii="Arial" w:eastAsia="Arial" w:hAnsi="Arial" w:cs="Arial"/>
         </w:rPr>
-        <w:t>Miguel Amaro (</w:t>
-      </w:r>
-      <w:proofErr w:type="spellStart"/>
-      <w:r>
-        <w:rPr>
-          <w:rFonts w:ascii="Arial" w:eastAsia="Arial" w:hAnsi="Arial" w:cs="Arial"/>
-        </w:rPr>
-        <w:t>Moderator</w:t>
-      </w:r>
-      <w:proofErr w:type="spellEnd"/>
+        <w:t>Miguel Amaro (Moderator</w:t>
+      </w:r>
       <w:r>
         <w:rPr>
           <w:rFonts w:ascii="Arial" w:eastAsia="Arial" w:hAnsi="Arial" w:cs="Arial"/>
@@ -8355,7 +8213,7 @@
     </w:p>
     <w:p>
       <w:pPr>
-        <w:pStyle w:val="PargrafodaLista"/>
+        <w:pStyle w:val="ListParagraph"/>
         <w:numPr>
           <w:ilvl w:val="0"/>
           <w:numId w:val="4"/>
@@ -8375,7 +8233,7 @@
     </w:p>
     <w:p>
       <w:pPr>
-        <w:pStyle w:val="PargrafodaLista"/>
+        <w:pStyle w:val="ListParagraph"/>
         <w:numPr>
           <w:ilvl w:val="1"/>
           <w:numId w:val="4"/>
@@ -8413,7 +8271,7 @@
     </w:p>
     <w:p>
       <w:pPr>
-        <w:pStyle w:val="PargrafodaLista"/>
+        <w:pStyle w:val="ListParagraph"/>
         <w:numPr>
           <w:ilvl w:val="1"/>
           <w:numId w:val="4"/>
@@ -8422,6 +8280,7 @@
         <w:jc w:val="both"/>
         <w:rPr>
           <w:rFonts w:ascii="Arial" w:eastAsia="Arial" w:hAnsi="Arial" w:cs="Arial"/>
+          <w:lang w:val="en-GB"/>
         </w:rPr>
       </w:pPr>
       <w:r>
@@ -8429,20 +8288,23 @@
           <w:rFonts w:ascii="Arial" w:eastAsia="Arial" w:hAnsi="Arial" w:cs="Arial"/>
           <w:i/>
           <w:iCs/>
+          <w:lang w:val="en-GB"/>
         </w:rPr>
         <w:t>Website</w:t>
       </w:r>
       <w:r>
         <w:rPr>
           <w:rFonts w:ascii="Arial" w:eastAsia="Arial" w:hAnsi="Arial" w:cs="Arial"/>
+          <w:lang w:val="en-GB"/>
         </w:rPr>
         <w:t xml:space="preserve">: </w:t>
       </w:r>
       <w:hyperlink r:id="rId13" w:history="1">
         <w:r>
           <w:rPr>
-            <w:rStyle w:val="Hiperligao"/>
+            <w:rStyle w:val="Hyperlink"/>
             <w:rFonts w:ascii="Arial" w:eastAsia="Arial" w:hAnsi="Arial" w:cs="Arial"/>
+            <w:lang w:val="en-GB"/>
           </w:rPr>
           <w:t>http://sportsplus-app.herokuapp.com/</w:t>
         </w:r>
@@ -8450,7 +8312,7 @@
     </w:p>
     <w:p>
       <w:pPr>
-        <w:pStyle w:val="PargrafodaLista"/>
+        <w:pStyle w:val="ListParagraph"/>
         <w:numPr>
           <w:ilvl w:val="0"/>
           <w:numId w:val="4"/>
@@ -8470,7 +8332,7 @@
     </w:p>
     <w:p>
       <w:pPr>
-        <w:pStyle w:val="PargrafodaLista"/>
+        <w:pStyle w:val="ListParagraph"/>
         <w:numPr>
           <w:ilvl w:val="1"/>
           <w:numId w:val="4"/>
@@ -8485,6 +8347,7 @@
         <w:rPr>
           <w:rFonts w:ascii="Arial" w:eastAsia="Arial" w:hAnsi="Arial" w:cs="Arial"/>
         </w:rPr>
+        <w:lastRenderedPageBreak/>
         <w:t xml:space="preserve">Se pretender executar o teste, basta apenas dirigir-se ao seguinte </w:t>
       </w:r>
       <w:r>
@@ -8534,7 +8397,7 @@
     </w:p>
     <w:p>
       <w:pPr>
-        <w:pStyle w:val="PargrafodaLista"/>
+        <w:pStyle w:val="ListParagraph"/>
         <w:numPr>
           <w:ilvl w:val="1"/>
           <w:numId w:val="4"/>
@@ -8579,7 +8442,6 @@
           <w:rFonts w:ascii="Arial" w:eastAsia="Arial" w:hAnsi="Arial" w:cs="Arial"/>
         </w:rPr>
       </w:pPr>
-      <w:proofErr w:type="spellStart"/>
       <w:r>
         <w:rPr>
           <w:rFonts w:ascii="Arial" w:eastAsia="Arial" w:hAnsi="Arial" w:cs="Arial"/>
@@ -8588,10 +8450,8 @@
           <w:sz w:val="24"/>
           <w:szCs w:val="24"/>
         </w:rPr>
-        <w:lastRenderedPageBreak/>
         <w:t>Mockups</w:t>
       </w:r>
-      <w:proofErr w:type="spellEnd"/>
     </w:p>
     <w:p>
       <w:pPr>
@@ -9359,7 +9219,6 @@
           <w:sz w:val="24"/>
           <w:szCs w:val="24"/>
         </w:rPr>
-        <w:lastRenderedPageBreak/>
         <w:t xml:space="preserve">Diagrama de </w:t>
       </w:r>
       <w:r>
@@ -9534,6 +9393,7 @@
         <w:rPr>
           <w:rFonts w:ascii="Arial" w:eastAsia="Arial" w:hAnsi="Arial" w:cs="Arial"/>
           <w:highlight w:val="white"/>
+          <w:lang w:val="en-GB"/>
         </w:rPr>
       </w:pPr>
       <w:r>
@@ -9549,85 +9409,20 @@
         </w:rPr>
         <w:t xml:space="preserve"> </w:t>
       </w:r>
-      <w:proofErr w:type="spellStart"/>
       <w:r>
         <w:rPr>
           <w:rFonts w:ascii="Arial" w:eastAsia="Arial" w:hAnsi="Arial" w:cs="Arial"/>
           <w:highlight w:val="white"/>
         </w:rPr>
-        <w:t>AirCourts</w:t>
-      </w:r>
-      <w:proofErr w:type="spellEnd"/>
+        <w:t xml:space="preserve">AirCourts - Reserva e Aluguer de 1, P. (2020). </w:t>
+      </w:r>
       <w:r>
         <w:rPr>
           <w:rFonts w:ascii="Arial" w:eastAsia="Arial" w:hAnsi="Arial" w:cs="Arial"/>
           <w:highlight w:val="white"/>
-        </w:rPr>
-        <w:t xml:space="preserve"> - Reserva e Aluguer de 1, P. (2020). </w:t>
-      </w:r>
-      <w:proofErr w:type="spellStart"/>
-      <w:r>
-        <w:rPr>
-          <w:rFonts w:ascii="Arial" w:eastAsia="Arial" w:hAnsi="Arial" w:cs="Arial"/>
-          <w:highlight w:val="white"/>
-        </w:rPr>
-        <w:t>AirCourts</w:t>
-      </w:r>
-      <w:proofErr w:type="spellEnd"/>
-      <w:r>
-        <w:rPr>
-          <w:rFonts w:ascii="Arial" w:eastAsia="Arial" w:hAnsi="Arial" w:cs="Arial"/>
-          <w:highlight w:val="white"/>
-        </w:rPr>
-        <w:t xml:space="preserve">. </w:t>
-      </w:r>
-      <w:proofErr w:type="spellStart"/>
-      <w:r>
-        <w:rPr>
-          <w:rFonts w:ascii="Arial" w:eastAsia="Arial" w:hAnsi="Arial" w:cs="Arial"/>
-          <w:highlight w:val="white"/>
-        </w:rPr>
-        <w:t>Retrieved</w:t>
-      </w:r>
-      <w:proofErr w:type="spellEnd"/>
-      <w:r>
-        <w:rPr>
-          <w:rFonts w:ascii="Arial" w:eastAsia="Arial" w:hAnsi="Arial" w:cs="Arial"/>
-          <w:highlight w:val="white"/>
-        </w:rPr>
-        <w:t xml:space="preserve"> 30 </w:t>
-      </w:r>
-      <w:proofErr w:type="spellStart"/>
-      <w:r>
-        <w:rPr>
-          <w:rFonts w:ascii="Arial" w:eastAsia="Arial" w:hAnsi="Arial" w:cs="Arial"/>
-          <w:highlight w:val="white"/>
-        </w:rPr>
-        <w:t>October</w:t>
-      </w:r>
-      <w:proofErr w:type="spellEnd"/>
-      <w:r>
-        <w:rPr>
-          <w:rFonts w:ascii="Arial" w:eastAsia="Arial" w:hAnsi="Arial" w:cs="Arial"/>
-          <w:highlight w:val="white"/>
-        </w:rPr>
-        <w:t xml:space="preserve"> 2020, </w:t>
-      </w:r>
-      <w:proofErr w:type="spellStart"/>
-      <w:r>
-        <w:rPr>
-          <w:rFonts w:ascii="Arial" w:eastAsia="Arial" w:hAnsi="Arial" w:cs="Arial"/>
-          <w:highlight w:val="white"/>
-        </w:rPr>
-        <w:t>from</w:t>
-      </w:r>
-      <w:proofErr w:type="spellEnd"/>
-      <w:r>
-        <w:rPr>
-          <w:rFonts w:ascii="Arial" w:eastAsia="Arial" w:hAnsi="Arial" w:cs="Arial"/>
-          <w:highlight w:val="white"/>
-        </w:rPr>
-        <w:t xml:space="preserve"> </w:t>
+          <w:lang w:val="en-GB"/>
+        </w:rPr>
+        <w:t xml:space="preserve">AirCourts. Retrieved 30 October 2020, from </w:t>
       </w:r>
       <w:hyperlink r:id="rId18">
         <w:r>
@@ -9636,6 +9431,7 @@
             <w:color w:val="1155CC"/>
             <w:highlight w:val="white"/>
             <w:u w:val="single"/>
+            <w:lang w:val="en-GB"/>
           </w:rPr>
           <w:t>https://www.aircourts.com/</w:t>
         </w:r>
@@ -9655,94 +9451,16 @@
         <w:rPr>
           <w:rFonts w:ascii="Arial" w:eastAsia="Arial" w:hAnsi="Arial" w:cs="Arial"/>
           <w:highlight w:val="white"/>
+          <w:lang w:val="en-GB"/>
         </w:rPr>
       </w:pPr>
       <w:r>
         <w:rPr>
           <w:rFonts w:ascii="Arial" w:eastAsia="Arial" w:hAnsi="Arial" w:cs="Arial"/>
           <w:highlight w:val="white"/>
-        </w:rPr>
-        <w:t xml:space="preserve">[2] Field Management </w:t>
-      </w:r>
-      <w:proofErr w:type="spellStart"/>
-      <w:r>
-        <w:rPr>
-          <w:rFonts w:ascii="Arial" w:eastAsia="Arial" w:hAnsi="Arial" w:cs="Arial"/>
-          <w:highlight w:val="white"/>
-        </w:rPr>
-        <w:t>Technology</w:t>
-      </w:r>
-      <w:proofErr w:type="spellEnd"/>
-      <w:r>
-        <w:rPr>
-          <w:rFonts w:ascii="Arial" w:eastAsia="Arial" w:hAnsi="Arial" w:cs="Arial"/>
-          <w:highlight w:val="white"/>
-        </w:rPr>
-        <w:t xml:space="preserve">, L. (2020). Campos de Futebol, </w:t>
-      </w:r>
-      <w:proofErr w:type="spellStart"/>
-      <w:r>
-        <w:rPr>
-          <w:rFonts w:ascii="Arial" w:eastAsia="Arial" w:hAnsi="Arial" w:cs="Arial"/>
-          <w:highlight w:val="white"/>
-        </w:rPr>
-        <w:t>Padel</w:t>
-      </w:r>
-      <w:proofErr w:type="spellEnd"/>
-      <w:r>
-        <w:rPr>
-          <w:rFonts w:ascii="Arial" w:eastAsia="Arial" w:hAnsi="Arial" w:cs="Arial"/>
-          <w:highlight w:val="white"/>
-        </w:rPr>
-        <w:t xml:space="preserve"> e Ténis - Reservar | Field. </w:t>
-      </w:r>
-      <w:proofErr w:type="spellStart"/>
-      <w:r>
-        <w:rPr>
-          <w:rFonts w:ascii="Arial" w:eastAsia="Arial" w:hAnsi="Arial" w:cs="Arial"/>
-          <w:highlight w:val="white"/>
-        </w:rPr>
-        <w:t>Retrieved</w:t>
-      </w:r>
-      <w:proofErr w:type="spellEnd"/>
-      <w:r>
-        <w:rPr>
-          <w:rFonts w:ascii="Arial" w:eastAsia="Arial" w:hAnsi="Arial" w:cs="Arial"/>
-          <w:highlight w:val="white"/>
-        </w:rPr>
-        <w:t xml:space="preserve"> 30 </w:t>
-      </w:r>
-      <w:proofErr w:type="spellStart"/>
-      <w:r>
-        <w:rPr>
-          <w:rFonts w:ascii="Arial" w:eastAsia="Arial" w:hAnsi="Arial" w:cs="Arial"/>
-          <w:highlight w:val="white"/>
-        </w:rPr>
-        <w:t>October</w:t>
-      </w:r>
-      <w:proofErr w:type="spellEnd"/>
-      <w:r>
-        <w:rPr>
-          <w:rFonts w:ascii="Arial" w:eastAsia="Arial" w:hAnsi="Arial" w:cs="Arial"/>
-          <w:highlight w:val="white"/>
-        </w:rPr>
-        <w:t xml:space="preserve"> 2020, </w:t>
-      </w:r>
-      <w:proofErr w:type="spellStart"/>
-      <w:r>
-        <w:rPr>
-          <w:rFonts w:ascii="Arial" w:eastAsia="Arial" w:hAnsi="Arial" w:cs="Arial"/>
-          <w:highlight w:val="white"/>
-        </w:rPr>
-        <w:t>from</w:t>
-      </w:r>
-      <w:proofErr w:type="spellEnd"/>
-      <w:r>
-        <w:rPr>
-          <w:rFonts w:ascii="Arial" w:eastAsia="Arial" w:hAnsi="Arial" w:cs="Arial"/>
-          <w:highlight w:val="white"/>
-        </w:rPr>
-        <w:t xml:space="preserve"> </w:t>
+          <w:lang w:val="en-GB"/>
+        </w:rPr>
+        <w:t xml:space="preserve">[2] Field Management Technology, L. (2020). Campos de Futebol, Padel e Ténis - Reservar | Field. Retrieved 30 October 2020, from </w:t>
       </w:r>
       <w:hyperlink r:id="rId19">
         <w:r>
@@ -9751,6 +9469,7 @@
             <w:color w:val="1155CC"/>
             <w:highlight w:val="white"/>
             <w:u w:val="single"/>
+            <w:lang w:val="en-GB"/>
           </w:rPr>
           <w:t>https://field.pt/</w:t>
         </w:r>
@@ -9765,6 +9484,7 @@
           <w:b/>
           <w:color w:val="980000"/>
           <w:u w:val="single"/>
+          <w:lang w:val="en-GB"/>
         </w:rPr>
       </w:pPr>
     </w:p>
@@ -9777,6 +9497,7 @@
           <w:b/>
           <w:color w:val="980000"/>
           <w:u w:val="single"/>
+          <w:lang w:val="en-GB"/>
         </w:rPr>
       </w:pPr>
     </w:p>
@@ -9789,6 +9510,7 @@
           <w:b/>
           <w:color w:val="980000"/>
           <w:u w:val="single"/>
+          <w:lang w:val="en-GB"/>
         </w:rPr>
       </w:pPr>
     </w:p>
@@ -9801,15 +9523,17 @@
           <w:b/>
           <w:color w:val="980000"/>
           <w:u w:val="single"/>
-        </w:rPr>
-      </w:pPr>
-    </w:p>
-    <w:p>
-      <w:pPr>
-        <w:spacing w:after="45"/>
-        <w:jc w:val="both"/>
-        <w:rPr>
-          <w:rFonts w:ascii="Arial" w:eastAsia="Arial" w:hAnsi="Arial" w:cs="Arial"/>
+          <w:lang w:val="en-GB"/>
+        </w:rPr>
+      </w:pPr>
+    </w:p>
+    <w:p>
+      <w:pPr>
+        <w:spacing w:after="45"/>
+        <w:jc w:val="both"/>
+        <w:rPr>
+          <w:rFonts w:ascii="Arial" w:eastAsia="Arial" w:hAnsi="Arial" w:cs="Arial"/>
+          <w:lang w:val="en-GB"/>
         </w:rPr>
       </w:pPr>
     </w:p>
@@ -10893,7 +10617,7 @@
     <w:name w:val="Normal"/>
     <w:qFormat/>
   </w:style>
-  <w:style w:type="paragraph" w:styleId="Ttulo1">
+  <w:style w:type="paragraph" w:styleId="Heading1">
     <w:name w:val="heading 1"/>
     <w:basedOn w:val="Normal"/>
     <w:next w:val="Normal"/>
@@ -10911,7 +10635,7 @@
       <w:szCs w:val="48"/>
     </w:rPr>
   </w:style>
-  <w:style w:type="paragraph" w:styleId="Ttulo2">
+  <w:style w:type="paragraph" w:styleId="Heading2">
     <w:name w:val="heading 2"/>
     <w:basedOn w:val="Normal"/>
     <w:next w:val="Normal"/>
@@ -10930,7 +10654,7 @@
       <w:szCs w:val="36"/>
     </w:rPr>
   </w:style>
-  <w:style w:type="paragraph" w:styleId="Ttulo3">
+  <w:style w:type="paragraph" w:styleId="Heading3">
     <w:name w:val="heading 3"/>
     <w:basedOn w:val="Normal"/>
     <w:next w:val="Normal"/>
@@ -10949,7 +10673,7 @@
       <w:szCs w:val="28"/>
     </w:rPr>
   </w:style>
-  <w:style w:type="paragraph" w:styleId="Ttulo4">
+  <w:style w:type="paragraph" w:styleId="Heading4">
     <w:name w:val="heading 4"/>
     <w:basedOn w:val="Normal"/>
     <w:next w:val="Normal"/>
@@ -10969,7 +10693,7 @@
       <w:szCs w:val="24"/>
     </w:rPr>
   </w:style>
-  <w:style w:type="paragraph" w:styleId="Ttulo5">
+  <w:style w:type="paragraph" w:styleId="Heading5">
     <w:name w:val="heading 5"/>
     <w:basedOn w:val="Normal"/>
     <w:next w:val="Normal"/>
@@ -10987,7 +10711,7 @@
       <w:b/>
     </w:rPr>
   </w:style>
-  <w:style w:type="paragraph" w:styleId="Ttulo6">
+  <w:style w:type="paragraph" w:styleId="Heading6">
     <w:name w:val="heading 6"/>
     <w:basedOn w:val="Normal"/>
     <w:next w:val="Normal"/>
@@ -11007,13 +10731,13 @@
       <w:szCs w:val="20"/>
     </w:rPr>
   </w:style>
-  <w:style w:type="character" w:default="1" w:styleId="Tipodeletrapredefinidodopargrafo">
+  <w:style w:type="character" w:default="1" w:styleId="DefaultParagraphFont">
     <w:name w:val="Default Paragraph Font"/>
     <w:uiPriority w:val="1"/>
     <w:semiHidden/>
     <w:unhideWhenUsed/>
   </w:style>
-  <w:style w:type="table" w:default="1" w:styleId="Tabelanormal">
+  <w:style w:type="table" w:default="1" w:styleId="TableNormal">
     <w:name w:val="Normal Table"/>
     <w:uiPriority w:val="99"/>
     <w:semiHidden/>
@@ -11028,14 +10752,14 @@
       </w:tblCellMar>
     </w:tblPr>
   </w:style>
-  <w:style w:type="numbering" w:default="1" w:styleId="Semlista">
+  <w:style w:type="numbering" w:default="1" w:styleId="NoList">
     <w:name w:val="No List"/>
     <w:uiPriority w:val="99"/>
     <w:semiHidden/>
     <w:unhideWhenUsed/>
   </w:style>
-  <w:style w:type="table" w:customStyle="1" w:styleId="TableNormal">
-    <w:name w:val="Table Normal"/>
+  <w:style w:type="table" w:customStyle="1" w:styleId="TableNormal1">
+    <w:name w:val="Table Normal1"/>
     <w:tblPr>
       <w:tblCellMar>
         <w:top w:w="0" w:type="dxa"/>
@@ -11045,7 +10769,7 @@
       </w:tblCellMar>
     </w:tblPr>
   </w:style>
-  <w:style w:type="paragraph" w:styleId="Ttulo">
+  <w:style w:type="paragraph" w:styleId="Title">
     <w:name w:val="Title"/>
     <w:basedOn w:val="Normal"/>
     <w:next w:val="Normal"/>
@@ -11065,7 +10789,7 @@
       <w:szCs w:val="21"/>
     </w:rPr>
   </w:style>
-  <w:style w:type="paragraph" w:styleId="Subttulo">
+  <w:style w:type="paragraph" w:styleId="Subtitle">
     <w:name w:val="Subtitle"/>
     <w:basedOn w:val="Normal"/>
     <w:next w:val="Normal"/>
@@ -11084,7 +10808,7 @@
     </w:rPr>
   </w:style>
   <w:style w:type="table" w:customStyle="1" w:styleId="a">
-    <w:basedOn w:val="TableNormal"/>
+    <w:basedOn w:val="TableNormal1"/>
     <w:tblPr>
       <w:tblStyleRowBandSize w:val="1"/>
       <w:tblStyleColBandSize w:val="1"/>
@@ -11097,7 +10821,7 @@
     </w:tblPr>
   </w:style>
   <w:style w:type="table" w:customStyle="1" w:styleId="a0">
-    <w:basedOn w:val="TableNormal"/>
+    <w:basedOn w:val="TableNormal1"/>
     <w:tblPr>
       <w:tblStyleRowBandSize w:val="1"/>
       <w:tblStyleColBandSize w:val="1"/>
@@ -11110,7 +10834,7 @@
     </w:tblPr>
   </w:style>
   <w:style w:type="table" w:customStyle="1" w:styleId="a1">
-    <w:basedOn w:val="TableNormal"/>
+    <w:basedOn w:val="TableNormal1"/>
     <w:tblPr>
       <w:tblStyleRowBandSize w:val="1"/>
       <w:tblStyleColBandSize w:val="1"/>
@@ -11123,7 +10847,7 @@
     </w:tblPr>
   </w:style>
   <w:style w:type="table" w:customStyle="1" w:styleId="a2">
-    <w:basedOn w:val="TableNormal"/>
+    <w:basedOn w:val="TableNormal1"/>
     <w:tblPr>
       <w:tblStyleRowBandSize w:val="1"/>
       <w:tblStyleColBandSize w:val="1"/>
@@ -11136,7 +10860,7 @@
     </w:tblPr>
   </w:style>
   <w:style w:type="table" w:customStyle="1" w:styleId="a3">
-    <w:basedOn w:val="TableNormal"/>
+    <w:basedOn w:val="TableNormal1"/>
     <w:tblPr>
       <w:tblStyleRowBandSize w:val="1"/>
       <w:tblStyleColBandSize w:val="1"/>
@@ -11149,7 +10873,7 @@
     </w:tblPr>
   </w:style>
   <w:style w:type="table" w:customStyle="1" w:styleId="a4">
-    <w:basedOn w:val="TableNormal"/>
+    <w:basedOn w:val="TableNormal1"/>
     <w:tblPr>
       <w:tblStyleRowBandSize w:val="1"/>
       <w:tblStyleColBandSize w:val="1"/>
@@ -11162,7 +10886,7 @@
     </w:tblPr>
   </w:style>
   <w:style w:type="table" w:customStyle="1" w:styleId="a5">
-    <w:basedOn w:val="TableNormal"/>
+    <w:basedOn w:val="TableNormal1"/>
     <w:tblPr>
       <w:tblStyleRowBandSize w:val="1"/>
       <w:tblStyleColBandSize w:val="1"/>
@@ -11190,7 +10914,7 @@
       <w:szCs w:val="24"/>
     </w:rPr>
   </w:style>
-  <w:style w:type="paragraph" w:styleId="PargrafodaLista">
+  <w:style w:type="paragraph" w:styleId="ListParagraph">
     <w:name w:val="List Paragraph"/>
     <w:basedOn w:val="Normal"/>
     <w:uiPriority w:val="34"/>
@@ -11201,9 +10925,9 @@
       <w:contextualSpacing/>
     </w:pPr>
   </w:style>
-  <w:style w:type="character" w:styleId="Hiperligao">
+  <w:style w:type="character" w:styleId="Hyperlink">
     <w:name w:val="Hyperlink"/>
-    <w:basedOn w:val="Tipodeletrapredefinidodopargrafo"/>
+    <w:basedOn w:val="DefaultParagraphFont"/>
     <w:uiPriority w:val="99"/>
     <w:unhideWhenUsed/>
     <w:rsid w:val="00E07CAA"/>
@@ -11212,9 +10936,9 @@
       <w:u w:val="single"/>
     </w:rPr>
   </w:style>
-  <w:style w:type="character" w:styleId="MenoNoResolvida">
+  <w:style w:type="character" w:styleId="UnresolvedMention">
     <w:name w:val="Unresolved Mention"/>
-    <w:basedOn w:val="Tipodeletrapredefinidodopargrafo"/>
+    <w:basedOn w:val="DefaultParagraphFont"/>
     <w:uiPriority w:val="99"/>
     <w:semiHidden/>
     <w:unhideWhenUsed/>

</xml_diff>